<commit_message>
Method Design & Class Diagram
</commit_message>
<xml_diff>
--- a/Method Design.docx
+++ b/Method Design.docx
@@ -1,6 +1,6 @@
 
 <file path=word/document.xml><?xml version="1.0" encoding="utf-8"?>
-<w:document xmlns:ve="http://schemas.openxmlformats.org/markup-compatibility/2006" xmlns:o="urn:schemas-microsoft-com:office:office" xmlns:r="http://schemas.openxmlformats.org/officeDocument/2006/relationships" xmlns:m="http://schemas.openxmlformats.org/officeDocument/2006/math" xmlns:v="urn:schemas-microsoft-com:vml" xmlns:wp="http://schemas.openxmlformats.org/drawingml/2006/wordprocessingDrawing" xmlns:w10="urn:schemas-microsoft-com:office:word" xmlns:w="http://schemas.openxmlformats.org/wordprocessingml/2006/main" xmlns:wne="http://schemas.microsoft.com/office/word/2006/wordml">
+<w:document xmlns:wpc="http://schemas.microsoft.com/office/word/2010/wordprocessingCanvas" xmlns:mc="http://schemas.openxmlformats.org/markup-compatibility/2006" xmlns:o="urn:schemas-microsoft-com:office:office" xmlns:r="http://schemas.openxmlformats.org/officeDocument/2006/relationships" xmlns:m="http://schemas.openxmlformats.org/officeDocument/2006/math" xmlns:v="urn:schemas-microsoft-com:vml" xmlns:wp14="http://schemas.microsoft.com/office/word/2010/wordprocessingDrawing" xmlns:wp="http://schemas.openxmlformats.org/drawingml/2006/wordprocessingDrawing" xmlns:w10="urn:schemas-microsoft-com:office:word" xmlns:w="http://schemas.openxmlformats.org/wordprocessingml/2006/main" xmlns:w14="http://schemas.microsoft.com/office/word/2010/wordml" xmlns:wpg="http://schemas.microsoft.com/office/word/2010/wordprocessingGroup" xmlns:wpi="http://schemas.microsoft.com/office/word/2010/wordprocessingInk" xmlns:wne="http://schemas.microsoft.com/office/word/2006/wordml" xmlns:wps="http://schemas.microsoft.com/office/word/2010/wordprocessingShape" mc:Ignorable="w14 wp14">
   <w:body>
     <w:p>
       <w:pPr>
@@ -68,10 +68,10 @@
           <w:noProof/>
         </w:rPr>
         <w:drawing>
-          <wp:inline distT="0" distB="0" distL="0" distR="0">
-            <wp:extent cx="5724525" cy="1800225"/>
-            <wp:effectExtent l="19050" t="0" r="9525" b="0"/>
-            <wp:docPr id="9" name="Picture 9"/>
+          <wp:inline distT="0" distB="0" distL="0" distR="0" wp14:anchorId="7DCEEA7F" wp14:editId="5794983C">
+            <wp:extent cx="5305425" cy="1704975"/>
+            <wp:effectExtent l="0" t="0" r="9525" b="9525"/>
+            <wp:docPr id="8" name="Picture 8"/>
             <wp:cNvGraphicFramePr>
               <a:graphicFrameLocks xmlns:a="http://schemas.openxmlformats.org/drawingml/2006/main" noChangeAspect="1"/>
             </wp:cNvGraphicFramePr>
@@ -79,33 +79,23 @@
               <a:graphicData uri="http://schemas.openxmlformats.org/drawingml/2006/picture">
                 <pic:pic xmlns:pic="http://schemas.openxmlformats.org/drawingml/2006/picture">
                   <pic:nvPicPr>
-                    <pic:cNvPr id="0" name="Picture 9"/>
-                    <pic:cNvPicPr>
-                      <a:picLocks noChangeAspect="1" noChangeArrowheads="1"/>
-                    </pic:cNvPicPr>
+                    <pic:cNvPr id="0" name=""/>
+                    <pic:cNvPicPr/>
                   </pic:nvPicPr>
                   <pic:blipFill>
-                    <a:blip r:embed="rId4"/>
-                    <a:srcRect/>
+                    <a:blip r:embed="rId5"/>
                     <a:stretch>
                       <a:fillRect/>
                     </a:stretch>
                   </pic:blipFill>
-                  <pic:spPr bwMode="auto">
+                  <pic:spPr>
                     <a:xfrm>
                       <a:off x="0" y="0"/>
-                      <a:ext cx="5724525" cy="1800225"/>
+                      <a:ext cx="5305425" cy="1704975"/>
                     </a:xfrm>
                     <a:prstGeom prst="rect">
                       <a:avLst/>
                     </a:prstGeom>
-                    <a:noFill/>
-                    <a:ln w="9525">
-                      <a:noFill/>
-                      <a:miter lim="800000"/>
-                      <a:headEnd/>
-                      <a:tailEnd/>
-                    </a:ln>
                   </pic:spPr>
                 </pic:pic>
               </a:graphicData>
@@ -141,7 +131,7 @@
         <w:tblStyle w:val="TableGrid"/>
         <w:tblW w:w="0" w:type="auto"/>
         <w:tblLayout w:type="fixed"/>
-        <w:tblLook w:val="04A0"/>
+        <w:tblLook w:val="04A0" w:firstRow="1" w:lastRow="0" w:firstColumn="1" w:lastColumn="0" w:noHBand="0" w:noVBand="1"/>
       </w:tblPr>
       <w:tblGrid>
         <w:gridCol w:w="534"/>
@@ -382,7 +372,10 @@
               <w:t>Parameters:</w:t>
             </w:r>
             <w:r>
-              <w:t xml:space="preserve"> product, </w:t>
+              <w:t xml:space="preserve"> PID</w:t>
+            </w:r>
+            <w:r>
+              <w:t xml:space="preserve">, </w:t>
             </w:r>
             <w:proofErr w:type="spellStart"/>
             <w:r>
@@ -769,10 +762,10 @@
           <w:noProof/>
         </w:rPr>
         <w:drawing>
-          <wp:inline distT="0" distB="0" distL="0" distR="0">
-            <wp:extent cx="5724525" cy="2371725"/>
-            <wp:effectExtent l="19050" t="0" r="9525" b="0"/>
-            <wp:docPr id="11" name="Picture 11"/>
+          <wp:inline distT="0" distB="0" distL="0" distR="0" wp14:anchorId="7DA8C022" wp14:editId="4DDFC320">
+            <wp:extent cx="3962400" cy="1695450"/>
+            <wp:effectExtent l="0" t="0" r="0" b="0"/>
+            <wp:docPr id="17" name="Picture 17"/>
             <wp:cNvGraphicFramePr>
               <a:graphicFrameLocks xmlns:a="http://schemas.openxmlformats.org/drawingml/2006/main" noChangeAspect="1"/>
             </wp:cNvGraphicFramePr>
@@ -780,33 +773,23 @@
               <a:graphicData uri="http://schemas.openxmlformats.org/drawingml/2006/picture">
                 <pic:pic xmlns:pic="http://schemas.openxmlformats.org/drawingml/2006/picture">
                   <pic:nvPicPr>
-                    <pic:cNvPr id="0" name="Picture 11"/>
-                    <pic:cNvPicPr>
-                      <a:picLocks noChangeAspect="1" noChangeArrowheads="1"/>
-                    </pic:cNvPicPr>
+                    <pic:cNvPr id="0" name=""/>
+                    <pic:cNvPicPr/>
                   </pic:nvPicPr>
                   <pic:blipFill>
-                    <a:blip r:embed="rId5"/>
-                    <a:srcRect/>
+                    <a:blip r:embed="rId6"/>
                     <a:stretch>
                       <a:fillRect/>
                     </a:stretch>
                   </pic:blipFill>
-                  <pic:spPr bwMode="auto">
+                  <pic:spPr>
                     <a:xfrm>
                       <a:off x="0" y="0"/>
-                      <a:ext cx="5724525" cy="2371725"/>
+                      <a:ext cx="3962400" cy="1695450"/>
                     </a:xfrm>
                     <a:prstGeom prst="rect">
                       <a:avLst/>
                     </a:prstGeom>
-                    <a:noFill/>
-                    <a:ln w="9525">
-                      <a:noFill/>
-                      <a:miter lim="800000"/>
-                      <a:headEnd/>
-                      <a:tailEnd/>
-                    </a:ln>
                   </pic:spPr>
                 </pic:pic>
               </a:graphicData>
@@ -842,7 +825,7 @@
         <w:tblStyle w:val="TableGrid"/>
         <w:tblW w:w="0" w:type="auto"/>
         <w:tblLayout w:type="fixed"/>
-        <w:tblLook w:val="04A0"/>
+        <w:tblLook w:val="04A0" w:firstRow="1" w:lastRow="0" w:firstColumn="1" w:lastColumn="0" w:noHBand="0" w:noVBand="1"/>
       </w:tblPr>
       <w:tblGrid>
         <w:gridCol w:w="534"/>
@@ -1224,7 +1207,7 @@
               <w:t>Parameters:</w:t>
             </w:r>
             <w:r>
-              <w:t xml:space="preserve"> product</w:t>
+              <w:t xml:space="preserve"> PID</w:t>
             </w:r>
           </w:p>
         </w:tc>
@@ -1302,7 +1285,7 @@
               <w:t>Parameters:</w:t>
             </w:r>
             <w:r>
-              <w:t xml:space="preserve"> product</w:t>
+              <w:t xml:space="preserve"> PID</w:t>
             </w:r>
           </w:p>
         </w:tc>
@@ -1312,6 +1295,27 @@
       <w:pPr>
         <w:tabs>
           <w:tab w:val="left" w:pos="5475"/>
+        </w:tabs>
+      </w:pPr>
+    </w:p>
+    <w:p>
+      <w:pPr>
+        <w:tabs>
+          <w:tab w:val="left" w:pos="2490"/>
+        </w:tabs>
+      </w:pPr>
+    </w:p>
+    <w:p>
+      <w:pPr>
+        <w:tabs>
+          <w:tab w:val="left" w:pos="2490"/>
+        </w:tabs>
+      </w:pPr>
+    </w:p>
+    <w:p>
+      <w:pPr>
+        <w:tabs>
+          <w:tab w:val="left" w:pos="2490"/>
         </w:tabs>
       </w:pPr>
     </w:p>
@@ -1384,15 +1388,18 @@
       <w:proofErr w:type="spellEnd"/>
     </w:p>
     <w:p>
+      <w:pPr>
+        <w:jc w:val="center"/>
+      </w:pPr>
       <w:r>
         <w:rPr>
           <w:noProof/>
         </w:rPr>
         <w:drawing>
-          <wp:inline distT="0" distB="0" distL="0" distR="0">
-            <wp:extent cx="5667375" cy="2324100"/>
-            <wp:effectExtent l="19050" t="0" r="9525" b="0"/>
-            <wp:docPr id="12" name="Picture 12"/>
+          <wp:inline distT="0" distB="0" distL="0" distR="0" wp14:anchorId="34E8A989" wp14:editId="4F3EF5D0">
+            <wp:extent cx="3952875" cy="1685925"/>
+            <wp:effectExtent l="0" t="0" r="9525" b="9525"/>
+            <wp:docPr id="19" name="Picture 19"/>
             <wp:cNvGraphicFramePr>
               <a:graphicFrameLocks xmlns:a="http://schemas.openxmlformats.org/drawingml/2006/main" noChangeAspect="1"/>
             </wp:cNvGraphicFramePr>
@@ -1400,33 +1407,23 @@
               <a:graphicData uri="http://schemas.openxmlformats.org/drawingml/2006/picture">
                 <pic:pic xmlns:pic="http://schemas.openxmlformats.org/drawingml/2006/picture">
                   <pic:nvPicPr>
-                    <pic:cNvPr id="0" name="Picture 12"/>
-                    <pic:cNvPicPr>
-                      <a:picLocks noChangeAspect="1" noChangeArrowheads="1"/>
-                    </pic:cNvPicPr>
+                    <pic:cNvPr id="0" name=""/>
+                    <pic:cNvPicPr/>
                   </pic:nvPicPr>
                   <pic:blipFill>
-                    <a:blip r:embed="rId6"/>
-                    <a:srcRect r="998"/>
+                    <a:blip r:embed="rId7"/>
                     <a:stretch>
                       <a:fillRect/>
                     </a:stretch>
                   </pic:blipFill>
-                  <pic:spPr bwMode="auto">
+                  <pic:spPr>
                     <a:xfrm>
                       <a:off x="0" y="0"/>
-                      <a:ext cx="5667375" cy="2324100"/>
+                      <a:ext cx="3952875" cy="1685925"/>
                     </a:xfrm>
                     <a:prstGeom prst="rect">
                       <a:avLst/>
                     </a:prstGeom>
-                    <a:noFill/>
-                    <a:ln w="9525">
-                      <a:noFill/>
-                      <a:miter lim="800000"/>
-                      <a:headEnd/>
-                      <a:tailEnd/>
-                    </a:ln>
                   </pic:spPr>
                 </pic:pic>
               </a:graphicData>
@@ -1462,7 +1459,7 @@
         <w:tblStyle w:val="TableGrid"/>
         <w:tblW w:w="0" w:type="auto"/>
         <w:tblLayout w:type="fixed"/>
-        <w:tblLook w:val="04A0"/>
+        <w:tblLook w:val="04A0" w:firstRow="1" w:lastRow="0" w:firstColumn="1" w:lastColumn="0" w:noHBand="0" w:noVBand="1"/>
       </w:tblPr>
       <w:tblGrid>
         <w:gridCol w:w="534"/>
@@ -1829,7 +1826,7 @@
               <w:t>Parameters:</w:t>
             </w:r>
             <w:r>
-              <w:t xml:space="preserve"> product</w:t>
+              <w:t xml:space="preserve"> PID</w:t>
             </w:r>
           </w:p>
         </w:tc>
@@ -1901,12 +1898,26 @@
               <w:t>Parameters:</w:t>
             </w:r>
             <w:r>
-              <w:t xml:space="preserve"> product</w:t>
+              <w:t xml:space="preserve"> PID</w:t>
             </w:r>
           </w:p>
         </w:tc>
       </w:tr>
     </w:tbl>
+    <w:p>
+      <w:pPr>
+        <w:tabs>
+          <w:tab w:val="left" w:pos="2490"/>
+        </w:tabs>
+      </w:pPr>
+    </w:p>
+    <w:p>
+      <w:pPr>
+        <w:tabs>
+          <w:tab w:val="left" w:pos="2490"/>
+        </w:tabs>
+      </w:pPr>
+    </w:p>
     <w:p>
       <w:pPr>
         <w:tabs>
@@ -2005,10 +2016,10 @@
           <w:noProof/>
         </w:rPr>
         <w:drawing>
-          <wp:inline distT="0" distB="0" distL="0" distR="0">
-            <wp:extent cx="5724525" cy="2657475"/>
-            <wp:effectExtent l="19050" t="0" r="9525" b="0"/>
-            <wp:docPr id="13" name="Picture 13"/>
+          <wp:inline distT="0" distB="0" distL="0" distR="0" wp14:anchorId="67197D84" wp14:editId="57F12E75">
+            <wp:extent cx="3771900" cy="1771650"/>
+            <wp:effectExtent l="0" t="0" r="0" b="0"/>
+            <wp:docPr id="20" name="Picture 20"/>
             <wp:cNvGraphicFramePr>
               <a:graphicFrameLocks xmlns:a="http://schemas.openxmlformats.org/drawingml/2006/main" noChangeAspect="1"/>
             </wp:cNvGraphicFramePr>
@@ -2016,33 +2027,23 @@
               <a:graphicData uri="http://schemas.openxmlformats.org/drawingml/2006/picture">
                 <pic:pic xmlns:pic="http://schemas.openxmlformats.org/drawingml/2006/picture">
                   <pic:nvPicPr>
-                    <pic:cNvPr id="0" name="Picture 13"/>
-                    <pic:cNvPicPr>
-                      <a:picLocks noChangeAspect="1" noChangeArrowheads="1"/>
-                    </pic:cNvPicPr>
+                    <pic:cNvPr id="0" name=""/>
+                    <pic:cNvPicPr/>
                   </pic:nvPicPr>
                   <pic:blipFill>
-                    <a:blip r:embed="rId7"/>
-                    <a:srcRect/>
+                    <a:blip r:embed="rId8"/>
                     <a:stretch>
                       <a:fillRect/>
                     </a:stretch>
                   </pic:blipFill>
-                  <pic:spPr bwMode="auto">
+                  <pic:spPr>
                     <a:xfrm>
                       <a:off x="0" y="0"/>
-                      <a:ext cx="5724525" cy="2657475"/>
+                      <a:ext cx="3771900" cy="1771650"/>
                     </a:xfrm>
                     <a:prstGeom prst="rect">
                       <a:avLst/>
                     </a:prstGeom>
-                    <a:noFill/>
-                    <a:ln w="9525">
-                      <a:noFill/>
-                      <a:miter lim="800000"/>
-                      <a:headEnd/>
-                      <a:tailEnd/>
-                    </a:ln>
                   </pic:spPr>
                 </pic:pic>
               </a:graphicData>
@@ -2078,7 +2079,7 @@
         <w:tblStyle w:val="TableGrid"/>
         <w:tblW w:w="0" w:type="auto"/>
         <w:tblLayout w:type="fixed"/>
-        <w:tblLook w:val="04A0"/>
+        <w:tblLook w:val="04A0" w:firstRow="1" w:lastRow="0" w:firstColumn="1" w:lastColumn="0" w:noHBand="0" w:noVBand="1"/>
       </w:tblPr>
       <w:tblGrid>
         <w:gridCol w:w="534"/>
@@ -2445,7 +2446,7 @@
               <w:t>Parameters:</w:t>
             </w:r>
             <w:r>
-              <w:t xml:space="preserve"> product</w:t>
+              <w:t xml:space="preserve"> PID</w:t>
             </w:r>
           </w:p>
         </w:tc>
@@ -2517,7 +2518,7 @@
               <w:t>Parameters:</w:t>
             </w:r>
             <w:r>
-              <w:t xml:space="preserve"> product</w:t>
+              <w:t xml:space="preserve"> PID</w:t>
             </w:r>
           </w:p>
         </w:tc>
@@ -2527,6 +2528,20 @@
       <w:pPr>
         <w:tabs>
           <w:tab w:val="left" w:pos="5475"/>
+        </w:tabs>
+      </w:pPr>
+    </w:p>
+    <w:p>
+      <w:pPr>
+        <w:tabs>
+          <w:tab w:val="left" w:pos="2490"/>
+        </w:tabs>
+      </w:pPr>
+    </w:p>
+    <w:p>
+      <w:pPr>
+        <w:tabs>
+          <w:tab w:val="left" w:pos="2490"/>
         </w:tabs>
       </w:pPr>
     </w:p>
@@ -2614,10 +2629,10 @@
           <w:noProof/>
         </w:rPr>
         <w:drawing>
-          <wp:inline distT="0" distB="0" distL="0" distR="0">
-            <wp:extent cx="5724525" cy="2552700"/>
-            <wp:effectExtent l="19050" t="0" r="9525" b="0"/>
-            <wp:docPr id="14" name="Picture 14"/>
+          <wp:inline distT="0" distB="0" distL="0" distR="0" wp14:anchorId="1CEC4619" wp14:editId="3FEDE2FC">
+            <wp:extent cx="3800475" cy="1733550"/>
+            <wp:effectExtent l="0" t="0" r="9525" b="0"/>
+            <wp:docPr id="22" name="Picture 22"/>
             <wp:cNvGraphicFramePr>
               <a:graphicFrameLocks xmlns:a="http://schemas.openxmlformats.org/drawingml/2006/main" noChangeAspect="1"/>
             </wp:cNvGraphicFramePr>
@@ -2625,33 +2640,23 @@
               <a:graphicData uri="http://schemas.openxmlformats.org/drawingml/2006/picture">
                 <pic:pic xmlns:pic="http://schemas.openxmlformats.org/drawingml/2006/picture">
                   <pic:nvPicPr>
-                    <pic:cNvPr id="0" name="Picture 14"/>
-                    <pic:cNvPicPr>
-                      <a:picLocks noChangeAspect="1" noChangeArrowheads="1"/>
-                    </pic:cNvPicPr>
+                    <pic:cNvPr id="0" name=""/>
+                    <pic:cNvPicPr/>
                   </pic:nvPicPr>
                   <pic:blipFill>
-                    <a:blip r:embed="rId8"/>
-                    <a:srcRect/>
+                    <a:blip r:embed="rId9"/>
                     <a:stretch>
                       <a:fillRect/>
                     </a:stretch>
                   </pic:blipFill>
-                  <pic:spPr bwMode="auto">
+                  <pic:spPr>
                     <a:xfrm>
                       <a:off x="0" y="0"/>
-                      <a:ext cx="5724525" cy="2552700"/>
+                      <a:ext cx="3800475" cy="1733550"/>
                     </a:xfrm>
                     <a:prstGeom prst="rect">
                       <a:avLst/>
                     </a:prstGeom>
-                    <a:noFill/>
-                    <a:ln w="9525">
-                      <a:noFill/>
-                      <a:miter lim="800000"/>
-                      <a:headEnd/>
-                      <a:tailEnd/>
-                    </a:ln>
                   </pic:spPr>
                 </pic:pic>
               </a:graphicData>
@@ -2687,7 +2692,7 @@
         <w:tblStyle w:val="TableGrid"/>
         <w:tblW w:w="0" w:type="auto"/>
         <w:tblLayout w:type="fixed"/>
-        <w:tblLook w:val="04A0"/>
+        <w:tblLook w:val="04A0" w:firstRow="1" w:lastRow="0" w:firstColumn="1" w:lastColumn="0" w:noHBand="0" w:noVBand="1"/>
       </w:tblPr>
       <w:tblGrid>
         <w:gridCol w:w="534"/>
@@ -3054,7 +3059,7 @@
               <w:t>Parameters:</w:t>
             </w:r>
             <w:r>
-              <w:t xml:space="preserve"> product</w:t>
+              <w:t xml:space="preserve"> PID</w:t>
             </w:r>
           </w:p>
         </w:tc>
@@ -3126,7 +3131,7 @@
               <w:t>Parameters:</w:t>
             </w:r>
             <w:r>
-              <w:t xml:space="preserve"> product</w:t>
+              <w:t xml:space="preserve"> PID</w:t>
             </w:r>
           </w:p>
         </w:tc>
@@ -3187,6 +3192,29 @@
           <w:tab w:val="left" w:pos="2490"/>
         </w:tabs>
       </w:pPr>
+    </w:p>
+    <w:p>
+      <w:pPr>
+        <w:tabs>
+          <w:tab w:val="left" w:pos="2490"/>
+        </w:tabs>
+      </w:pPr>
+    </w:p>
+    <w:p>
+      <w:pPr>
+        <w:tabs>
+          <w:tab w:val="left" w:pos="2490"/>
+        </w:tabs>
+      </w:pPr>
+    </w:p>
+    <w:p>
+      <w:pPr>
+        <w:tabs>
+          <w:tab w:val="left" w:pos="2490"/>
+        </w:tabs>
+      </w:pPr>
+      <w:bookmarkStart w:id="0" w:name="_GoBack"/>
+      <w:bookmarkEnd w:id="0"/>
     </w:p>
     <w:p>
       <w:pPr>
@@ -3243,7 +3271,7 @@
                     </pic:cNvPicPr>
                   </pic:nvPicPr>
                   <pic:blipFill>
-                    <a:blip r:embed="rId9"/>
+                    <a:blip r:embed="rId10"/>
                     <a:srcRect/>
                     <a:stretch>
                       <a:fillRect/>
@@ -3299,7 +3327,7 @@
         <w:tblStyle w:val="TableGrid"/>
         <w:tblW w:w="0" w:type="auto"/>
         <w:tblLayout w:type="fixed"/>
-        <w:tblLook w:val="04A0"/>
+        <w:tblLook w:val="04A0" w:firstRow="1" w:lastRow="0" w:firstColumn="1" w:lastColumn="0" w:noHBand="0" w:noVBand="1"/>
       </w:tblPr>
       <w:tblGrid>
         <w:gridCol w:w="534"/>
@@ -3647,7 +3675,7 @@
                     </pic:cNvPicPr>
                   </pic:nvPicPr>
                   <pic:blipFill>
-                    <a:blip r:embed="rId10"/>
+                    <a:blip r:embed="rId11"/>
                     <a:srcRect/>
                     <a:stretch>
                       <a:fillRect/>
@@ -3703,7 +3731,7 @@
         <w:tblStyle w:val="TableGrid"/>
         <w:tblW w:w="0" w:type="auto"/>
         <w:tblLayout w:type="fixed"/>
-        <w:tblLook w:val="04A0"/>
+        <w:tblLook w:val="04A0" w:firstRow="1" w:lastRow="0" w:firstColumn="1" w:lastColumn="0" w:noHBand="0" w:noVBand="1"/>
       </w:tblPr>
       <w:tblGrid>
         <w:gridCol w:w="534"/>
@@ -4358,7 +4386,7 @@
                     </pic:cNvPicPr>
                   </pic:nvPicPr>
                   <pic:blipFill>
-                    <a:blip r:embed="rId11"/>
+                    <a:blip r:embed="rId12"/>
                     <a:srcRect/>
                     <a:stretch>
                       <a:fillRect/>
@@ -4414,7 +4442,7 @@
         <w:tblStyle w:val="TableGrid"/>
         <w:tblW w:w="0" w:type="auto"/>
         <w:tblLayout w:type="fixed"/>
-        <w:tblLook w:val="04A0"/>
+        <w:tblLook w:val="04A0" w:firstRow="1" w:lastRow="0" w:firstColumn="1" w:lastColumn="0" w:noHBand="0" w:noVBand="1"/>
       </w:tblPr>
       <w:tblGrid>
         <w:gridCol w:w="534"/>
@@ -4986,7 +5014,7 @@
                     </pic:cNvPicPr>
                   </pic:nvPicPr>
                   <pic:blipFill>
-                    <a:blip r:embed="rId12"/>
+                    <a:blip r:embed="rId13"/>
                     <a:srcRect/>
                     <a:stretch>
                       <a:fillRect/>
@@ -5042,7 +5070,7 @@
         <w:tblStyle w:val="TableGrid"/>
         <w:tblW w:w="0" w:type="auto"/>
         <w:tblLayout w:type="fixed"/>
-        <w:tblLook w:val="04A0"/>
+        <w:tblLook w:val="04A0" w:firstRow="1" w:lastRow="0" w:firstColumn="1" w:lastColumn="0" w:noHBand="0" w:noVBand="1"/>
       </w:tblPr>
       <w:tblGrid>
         <w:gridCol w:w="534"/>
@@ -5591,7 +5619,7 @@
                     </pic:cNvPicPr>
                   </pic:nvPicPr>
                   <pic:blipFill>
-                    <a:blip r:embed="rId13"/>
+                    <a:blip r:embed="rId14"/>
                     <a:srcRect/>
                     <a:stretch>
                       <a:fillRect/>
@@ -5647,7 +5675,7 @@
         <w:tblStyle w:val="TableGrid"/>
         <w:tblW w:w="0" w:type="auto"/>
         <w:tblLayout w:type="fixed"/>
-        <w:tblLook w:val="04A0"/>
+        <w:tblLook w:val="04A0" w:firstRow="1" w:lastRow="0" w:firstColumn="1" w:lastColumn="0" w:noHBand="0" w:noVBand="1"/>
       </w:tblPr>
       <w:tblGrid>
         <w:gridCol w:w="534"/>
@@ -6141,7 +6169,7 @@
                     </pic:cNvPicPr>
                   </pic:nvPicPr>
                   <pic:blipFill>
-                    <a:blip r:embed="rId14"/>
+                    <a:blip r:embed="rId15"/>
                     <a:srcRect/>
                     <a:stretch>
                       <a:fillRect/>
@@ -6197,7 +6225,7 @@
         <w:tblStyle w:val="TableGrid"/>
         <w:tblW w:w="0" w:type="auto"/>
         <w:tblLayout w:type="fixed"/>
-        <w:tblLook w:val="04A0"/>
+        <w:tblLook w:val="04A0" w:firstRow="1" w:lastRow="0" w:firstColumn="1" w:lastColumn="0" w:noHBand="0" w:noVBand="1"/>
       </w:tblPr>
       <w:tblGrid>
         <w:gridCol w:w="534"/>
@@ -6678,7 +6706,7 @@
                     </pic:cNvPicPr>
                   </pic:nvPicPr>
                   <pic:blipFill>
-                    <a:blip r:embed="rId15"/>
+                    <a:blip r:embed="rId16"/>
                     <a:srcRect/>
                     <a:stretch>
                       <a:fillRect/>
@@ -6734,7 +6762,7 @@
         <w:tblStyle w:val="TableGrid"/>
         <w:tblW w:w="0" w:type="auto"/>
         <w:tblLayout w:type="fixed"/>
-        <w:tblLook w:val="04A0"/>
+        <w:tblLook w:val="04A0" w:firstRow="1" w:lastRow="0" w:firstColumn="1" w:lastColumn="0" w:noHBand="0" w:noVBand="1"/>
       </w:tblPr>
       <w:tblGrid>
         <w:gridCol w:w="534"/>
@@ -7338,7 +7366,7 @@
                     </pic:cNvPicPr>
                   </pic:nvPicPr>
                   <pic:blipFill>
-                    <a:blip r:embed="rId16"/>
+                    <a:blip r:embed="rId17"/>
                     <a:srcRect/>
                     <a:stretch>
                       <a:fillRect/>
@@ -7393,7 +7421,7 @@
         <w:tblStyle w:val="TableGrid"/>
         <w:tblW w:w="0" w:type="auto"/>
         <w:tblLayout w:type="fixed"/>
-        <w:tblLook w:val="04A0"/>
+        <w:tblLook w:val="04A0" w:firstRow="1" w:lastRow="0" w:firstColumn="1" w:lastColumn="0" w:noHBand="0" w:noVBand="1"/>
       </w:tblPr>
       <w:tblGrid>
         <w:gridCol w:w="534"/>
@@ -7878,7 +7906,7 @@
                     </pic:cNvPicPr>
                   </pic:nvPicPr>
                   <pic:blipFill>
-                    <a:blip r:embed="rId17"/>
+                    <a:blip r:embed="rId18"/>
                     <a:srcRect/>
                     <a:stretch>
                       <a:fillRect/>
@@ -7933,7 +7961,7 @@
         <w:tblStyle w:val="TableGrid"/>
         <w:tblW w:w="0" w:type="auto"/>
         <w:tblLayout w:type="fixed"/>
-        <w:tblLook w:val="04A0"/>
+        <w:tblLook w:val="04A0" w:firstRow="1" w:lastRow="0" w:firstColumn="1" w:lastColumn="0" w:noHBand="0" w:noVBand="1"/>
       </w:tblPr>
       <w:tblGrid>
         <w:gridCol w:w="534"/>
@@ -8381,7 +8409,7 @@
                     </pic:cNvPicPr>
                   </pic:nvPicPr>
                   <pic:blipFill>
-                    <a:blip r:embed="rId18"/>
+                    <a:blip r:embed="rId19"/>
                     <a:srcRect/>
                     <a:stretch>
                       <a:fillRect/>
@@ -8436,7 +8464,7 @@
         <w:tblStyle w:val="TableGrid"/>
         <w:tblW w:w="0" w:type="auto"/>
         <w:tblLayout w:type="fixed"/>
-        <w:tblLook w:val="04A0"/>
+        <w:tblLook w:val="04A0" w:firstRow="1" w:lastRow="0" w:firstColumn="1" w:lastColumn="0" w:noHBand="0" w:noVBand="1"/>
       </w:tblPr>
       <w:tblGrid>
         <w:gridCol w:w="534"/>
@@ -8914,7 +8942,7 @@
                     </pic:cNvPicPr>
                   </pic:nvPicPr>
                   <pic:blipFill>
-                    <a:blip r:embed="rId19"/>
+                    <a:blip r:embed="rId20"/>
                     <a:srcRect/>
                     <a:stretch>
                       <a:fillRect/>
@@ -8969,7 +8997,7 @@
         <w:tblStyle w:val="TableGrid"/>
         <w:tblW w:w="0" w:type="auto"/>
         <w:tblLayout w:type="fixed"/>
-        <w:tblLook w:val="04A0"/>
+        <w:tblLook w:val="04A0" w:firstRow="1" w:lastRow="0" w:firstColumn="1" w:lastColumn="0" w:noHBand="0" w:noVBand="1"/>
       </w:tblPr>
       <w:tblGrid>
         <w:gridCol w:w="534"/>
@@ -9445,6 +9473,14 @@
     <w:p>
       <w:pPr>
         <w:jc w:val="center"/>
+        <w:rPr>
+          <w:noProof/>
+        </w:rPr>
+      </w:pPr>
+    </w:p>
+    <w:p>
+      <w:pPr>
+        <w:jc w:val="center"/>
       </w:pPr>
       <w:r>
         <w:rPr>
@@ -9452,8 +9488,8 @@
         </w:rPr>
         <w:drawing>
           <wp:inline distT="0" distB="0" distL="0" distR="0">
-            <wp:extent cx="2486025" cy="5286375"/>
-            <wp:effectExtent l="19050" t="0" r="9525" b="0"/>
+            <wp:extent cx="2480153" cy="4860098"/>
+            <wp:effectExtent l="0" t="0" r="0" b="0"/>
             <wp:docPr id="10" name="Picture 10"/>
             <wp:cNvGraphicFramePr>
               <a:graphicFrameLocks xmlns:a="http://schemas.openxmlformats.org/drawingml/2006/main" noChangeAspect="1"/>
@@ -9467,28 +9503,28 @@
                       <a:picLocks noChangeAspect="1" noChangeArrowheads="1"/>
                     </pic:cNvPicPr>
                   </pic:nvPicPr>
-                  <pic:blipFill>
-                    <a:blip r:embed="rId20"/>
-                    <a:srcRect r="2247"/>
-                    <a:stretch>
-                      <a:fillRect/>
-                    </a:stretch>
+                  <pic:blipFill rotWithShape="1">
+                    <a:blip r:embed="rId21"/>
+                    <a:srcRect l="1" r="2247" b="7846"/>
+                    <a:stretch/>
                   </pic:blipFill>
                   <pic:spPr bwMode="auto">
                     <a:xfrm>
                       <a:off x="0" y="0"/>
-                      <a:ext cx="2486025" cy="5286375"/>
+                      <a:ext cx="2486025" cy="4871605"/>
                     </a:xfrm>
                     <a:prstGeom prst="rect">
                       <a:avLst/>
                     </a:prstGeom>
                     <a:noFill/>
-                    <a:ln w="9525">
+                    <a:ln>
                       <a:noFill/>
-                      <a:miter lim="800000"/>
-                      <a:headEnd/>
-                      <a:tailEnd/>
                     </a:ln>
+                    <a:extLst>
+                      <a:ext uri="{53640926-AAD7-44D8-BBD7-CCE9431645EC}">
+                        <a14:shadowObscured xmlns:a14="http://schemas.microsoft.com/office/drawing/2010/main"/>
+                      </a:ext>
+                    </a:extLst>
                   </pic:spPr>
                 </pic:pic>
               </a:graphicData>
@@ -9524,7 +9560,7 @@
         <w:tblStyle w:val="TableGrid"/>
         <w:tblW w:w="0" w:type="auto"/>
         <w:tblLayout w:type="fixed"/>
-        <w:tblLook w:val="04A0"/>
+        <w:tblLook w:val="04A0" w:firstRow="1" w:lastRow="0" w:firstColumn="1" w:lastColumn="0" w:noHBand="0" w:noVBand="1"/>
       </w:tblPr>
       <w:tblGrid>
         <w:gridCol w:w="534"/>
@@ -9784,7 +9820,7 @@
                     </pic:cNvPicPr>
                   </pic:nvPicPr>
                   <pic:blipFill>
-                    <a:blip r:embed="rId21"/>
+                    <a:blip r:embed="rId22"/>
                     <a:srcRect/>
                     <a:stretch>
                       <a:fillRect/>
@@ -9839,7 +9875,7 @@
         <w:tblStyle w:val="TableGrid"/>
         <w:tblW w:w="0" w:type="auto"/>
         <w:tblLayout w:type="fixed"/>
-        <w:tblLook w:val="04A0"/>
+        <w:tblLook w:val="04A0" w:firstRow="1" w:lastRow="0" w:firstColumn="1" w:lastColumn="0" w:noHBand="0" w:noVBand="1"/>
       </w:tblPr>
       <w:tblGrid>
         <w:gridCol w:w="534"/>
@@ -10700,7 +10736,7 @@
                     </pic:cNvPicPr>
                   </pic:nvPicPr>
                   <pic:blipFill>
-                    <a:blip r:embed="rId22"/>
+                    <a:blip r:embed="rId23"/>
                     <a:srcRect/>
                     <a:stretch>
                       <a:fillRect/>
@@ -10755,7 +10791,7 @@
         <w:tblStyle w:val="TableGrid"/>
         <w:tblW w:w="0" w:type="auto"/>
         <w:tblLayout w:type="fixed"/>
-        <w:tblLook w:val="04A0"/>
+        <w:tblLook w:val="04A0" w:firstRow="1" w:lastRow="0" w:firstColumn="1" w:lastColumn="0" w:noHBand="0" w:noVBand="1"/>
       </w:tblPr>
       <w:tblGrid>
         <w:gridCol w:w="534"/>
@@ -11334,7 +11370,7 @@
                     </pic:cNvPicPr>
                   </pic:nvPicPr>
                   <pic:blipFill>
-                    <a:blip r:embed="rId23"/>
+                    <a:blip r:embed="rId24"/>
                     <a:srcRect/>
                     <a:stretch>
                       <a:fillRect/>
@@ -11389,7 +11425,7 @@
         <w:tblStyle w:val="TableGrid"/>
         <w:tblW w:w="0" w:type="auto"/>
         <w:tblLayout w:type="fixed"/>
-        <w:tblLook w:val="04A0"/>
+        <w:tblLook w:val="04A0" w:firstRow="1" w:lastRow="0" w:firstColumn="1" w:lastColumn="0" w:noHBand="0" w:noVBand="1"/>
       </w:tblPr>
       <w:tblGrid>
         <w:gridCol w:w="534"/>
@@ -11962,7 +11998,7 @@
                     </pic:cNvPicPr>
                   </pic:nvPicPr>
                   <pic:blipFill>
-                    <a:blip r:embed="rId24"/>
+                    <a:blip r:embed="rId25"/>
                     <a:srcRect/>
                     <a:stretch>
                       <a:fillRect/>
@@ -12017,7 +12053,7 @@
         <w:tblStyle w:val="TableGrid"/>
         <w:tblW w:w="0" w:type="auto"/>
         <w:tblLayout w:type="fixed"/>
-        <w:tblLook w:val="04A0"/>
+        <w:tblLook w:val="04A0" w:firstRow="1" w:lastRow="0" w:firstColumn="1" w:lastColumn="0" w:noHBand="0" w:noVBand="1"/>
       </w:tblPr>
       <w:tblGrid>
         <w:gridCol w:w="534"/>
@@ -12590,7 +12626,7 @@
                     </pic:cNvPicPr>
                   </pic:nvPicPr>
                   <pic:blipFill>
-                    <a:blip r:embed="rId25"/>
+                    <a:blip r:embed="rId26"/>
                     <a:srcRect/>
                     <a:stretch>
                       <a:fillRect/>
@@ -12645,7 +12681,7 @@
         <w:tblStyle w:val="TableGrid"/>
         <w:tblW w:w="0" w:type="auto"/>
         <w:tblLayout w:type="fixed"/>
-        <w:tblLook w:val="04A0"/>
+        <w:tblLook w:val="04A0" w:firstRow="1" w:lastRow="0" w:firstColumn="1" w:lastColumn="0" w:noHBand="0" w:noVBand="1"/>
       </w:tblPr>
       <w:tblGrid>
         <w:gridCol w:w="534"/>
@@ -13210,7 +13246,7 @@
                     </pic:cNvPicPr>
                   </pic:nvPicPr>
                   <pic:blipFill>
-                    <a:blip r:embed="rId26"/>
+                    <a:blip r:embed="rId27"/>
                     <a:srcRect/>
                     <a:stretch>
                       <a:fillRect/>
@@ -13266,7 +13302,7 @@
         <w:tblStyle w:val="TableGrid"/>
         <w:tblW w:w="0" w:type="auto"/>
         <w:tblLayout w:type="fixed"/>
-        <w:tblLook w:val="04A0"/>
+        <w:tblLook w:val="04A0" w:firstRow="1" w:lastRow="0" w:firstColumn="1" w:lastColumn="0" w:noHBand="0" w:noVBand="1"/>
       </w:tblPr>
       <w:tblGrid>
         <w:gridCol w:w="534"/>
@@ -13550,7 +13586,7 @@
                     </pic:cNvPicPr>
                   </pic:nvPicPr>
                   <pic:blipFill>
-                    <a:blip r:embed="rId27"/>
+                    <a:blip r:embed="rId28"/>
                     <a:srcRect/>
                     <a:stretch>
                       <a:fillRect/>
@@ -13605,7 +13641,7 @@
         <w:tblStyle w:val="TableGrid"/>
         <w:tblW w:w="0" w:type="auto"/>
         <w:tblLayout w:type="fixed"/>
-        <w:tblLook w:val="04A0"/>
+        <w:tblLook w:val="04A0" w:firstRow="1" w:lastRow="0" w:firstColumn="1" w:lastColumn="0" w:noHBand="0" w:noVBand="1"/>
       </w:tblPr>
       <w:tblGrid>
         <w:gridCol w:w="534"/>
@@ -14293,7 +14329,7 @@
                     </pic:cNvPicPr>
                   </pic:nvPicPr>
                   <pic:blipFill>
-                    <a:blip r:embed="rId28"/>
+                    <a:blip r:embed="rId29"/>
                     <a:srcRect/>
                     <a:stretch>
                       <a:fillRect/>
@@ -14343,7 +14379,7 @@
         <w:tblStyle w:val="TableGrid"/>
         <w:tblW w:w="0" w:type="auto"/>
         <w:tblLayout w:type="fixed"/>
-        <w:tblLook w:val="04A0"/>
+        <w:tblLook w:val="04A0" w:firstRow="1" w:lastRow="0" w:firstColumn="1" w:lastColumn="0" w:noHBand="0" w:noVBand="1"/>
       </w:tblPr>
       <w:tblGrid>
         <w:gridCol w:w="534"/>
@@ -14689,7 +14725,7 @@
                     </pic:cNvPicPr>
                   </pic:nvPicPr>
                   <pic:blipFill>
-                    <a:blip r:embed="rId29"/>
+                    <a:blip r:embed="rId30"/>
                     <a:srcRect/>
                     <a:stretch>
                       <a:fillRect/>
@@ -14739,7 +14775,7 @@
         <w:tblStyle w:val="TableGrid"/>
         <w:tblW w:w="0" w:type="auto"/>
         <w:tblLayout w:type="fixed"/>
-        <w:tblLook w:val="04A0"/>
+        <w:tblLook w:val="04A0" w:firstRow="1" w:lastRow="0" w:firstColumn="1" w:lastColumn="0" w:noHBand="0" w:noVBand="1"/>
       </w:tblPr>
       <w:tblGrid>
         <w:gridCol w:w="534"/>
@@ -15095,7 +15131,7 @@
                     </pic:cNvPicPr>
                   </pic:nvPicPr>
                   <pic:blipFill>
-                    <a:blip r:embed="rId30"/>
+                    <a:blip r:embed="rId31"/>
                     <a:srcRect/>
                     <a:stretch>
                       <a:fillRect/>
@@ -15145,7 +15181,7 @@
         <w:tblStyle w:val="TableGrid"/>
         <w:tblW w:w="0" w:type="auto"/>
         <w:tblLayout w:type="fixed"/>
-        <w:tblLook w:val="04A0"/>
+        <w:tblLook w:val="04A0" w:firstRow="1" w:lastRow="0" w:firstColumn="1" w:lastColumn="0" w:noHBand="0" w:noVBand="1"/>
       </w:tblPr>
       <w:tblGrid>
         <w:gridCol w:w="534"/>
@@ -15488,7 +15524,7 @@
                     </pic:cNvPicPr>
                   </pic:nvPicPr>
                   <pic:blipFill>
-                    <a:blip r:embed="rId31"/>
+                    <a:blip r:embed="rId32"/>
                     <a:srcRect/>
                     <a:stretch>
                       <a:fillRect/>
@@ -15538,7 +15574,7 @@
         <w:tblStyle w:val="TableGrid"/>
         <w:tblW w:w="0" w:type="auto"/>
         <w:tblLayout w:type="fixed"/>
-        <w:tblLook w:val="04A0"/>
+        <w:tblLook w:val="04A0" w:firstRow="1" w:lastRow="0" w:firstColumn="1" w:lastColumn="0" w:noHBand="0" w:noVBand="1"/>
       </w:tblPr>
       <w:tblGrid>
         <w:gridCol w:w="534"/>
@@ -15851,7 +15887,7 @@
 </file>
 
 <file path=word/styles.xml><?xml version="1.0" encoding="utf-8"?>
-<w:styles xmlns:r="http://schemas.openxmlformats.org/officeDocument/2006/relationships" xmlns:w="http://schemas.openxmlformats.org/wordprocessingml/2006/main">
+<w:styles xmlns:mc="http://schemas.openxmlformats.org/markup-compatibility/2006" xmlns:r="http://schemas.openxmlformats.org/officeDocument/2006/relationships" xmlns:w="http://schemas.openxmlformats.org/wordprocessingml/2006/main" xmlns:w14="http://schemas.microsoft.com/office/word/2010/wordml" mc:Ignorable="w14">
   <w:docDefaults>
     <w:rPrDefault>
       <w:rPr>
@@ -16022,7 +16058,6 @@
     <w:uiPriority w:val="99"/>
     <w:semiHidden/>
     <w:unhideWhenUsed/>
-    <w:qFormat/>
     <w:tblPr>
       <w:tblInd w:w="0" w:type="dxa"/>
       <w:tblCellMar>
@@ -16094,6 +16129,196 @@
         <w:right w:w="108" w:type="dxa"/>
       </w:tblCellMar>
     </w:tblPr>
+  </w:style>
+</w:styles>
+</file>
+
+<file path=word/stylesWithEffects.xml><?xml version="1.0" encoding="utf-8"?>
+<w:styles xmlns:wpc="http://schemas.microsoft.com/office/word/2010/wordprocessingCanvas" xmlns:mc="http://schemas.openxmlformats.org/markup-compatibility/2006" xmlns:o="urn:schemas-microsoft-com:office:office" xmlns:r="http://schemas.openxmlformats.org/officeDocument/2006/relationships" xmlns:m="http://schemas.openxmlformats.org/officeDocument/2006/math" xmlns:v="urn:schemas-microsoft-com:vml" xmlns:wp14="http://schemas.microsoft.com/office/word/2010/wordprocessingDrawing" xmlns:wp="http://schemas.openxmlformats.org/drawingml/2006/wordprocessingDrawing" xmlns:w10="urn:schemas-microsoft-com:office:word" xmlns:w="http://schemas.openxmlformats.org/wordprocessingml/2006/main" xmlns:w14="http://schemas.microsoft.com/office/word/2010/wordml" xmlns:wpg="http://schemas.microsoft.com/office/word/2010/wordprocessingGroup" xmlns:wpi="http://schemas.microsoft.com/office/word/2010/wordprocessingInk" xmlns:wne="http://schemas.microsoft.com/office/word/2006/wordml" xmlns:wps="http://schemas.microsoft.com/office/word/2010/wordprocessingShape" mc:Ignorable="w14 wp14">
+  <w:docDefaults>
+    <w:rPrDefault>
+      <w:rPr>
+        <w:rFonts w:asciiTheme="minorHAnsi" w:eastAsiaTheme="minorEastAsia" w:hAnsiTheme="minorHAnsi" w:cstheme="minorBidi"/>
+        <w:sz w:val="22"/>
+        <w:szCs w:val="28"/>
+        <w:lang w:val="en-US" w:eastAsia="en-US" w:bidi="th-TH"/>
+      </w:rPr>
+    </w:rPrDefault>
+    <w:pPrDefault>
+      <w:pPr>
+        <w:spacing w:after="200" w:line="276" w:lineRule="auto"/>
+      </w:pPr>
+    </w:pPrDefault>
+  </w:docDefaults>
+  <w:latentStyles w:defLockedState="0" w:defUIPriority="99" w:defSemiHidden="1" w:defUnhideWhenUsed="1" w:defQFormat="0" w:count="267">
+    <w:lsdException w:name="Normal" w:semiHidden="0" w:uiPriority="0" w:unhideWhenUsed="0" w:qFormat="1"/>
+    <w:lsdException w:name="heading 1" w:semiHidden="0" w:uiPriority="9" w:unhideWhenUsed="0" w:qFormat="1"/>
+    <w:lsdException w:name="heading 2" w:uiPriority="9" w:qFormat="1"/>
+    <w:lsdException w:name="heading 3" w:uiPriority="9" w:qFormat="1"/>
+    <w:lsdException w:name="heading 4" w:uiPriority="9" w:qFormat="1"/>
+    <w:lsdException w:name="heading 5" w:uiPriority="9" w:qFormat="1"/>
+    <w:lsdException w:name="heading 6" w:uiPriority="9" w:qFormat="1"/>
+    <w:lsdException w:name="heading 7" w:uiPriority="9" w:qFormat="1"/>
+    <w:lsdException w:name="heading 8" w:uiPriority="9" w:qFormat="1"/>
+    <w:lsdException w:name="heading 9" w:uiPriority="9" w:qFormat="1"/>
+    <w:lsdException w:name="toc 1" w:uiPriority="39"/>
+    <w:lsdException w:name="toc 2" w:uiPriority="39"/>
+    <w:lsdException w:name="toc 3" w:uiPriority="39"/>
+    <w:lsdException w:name="toc 4" w:uiPriority="39"/>
+    <w:lsdException w:name="toc 5" w:uiPriority="39"/>
+    <w:lsdException w:name="toc 6" w:uiPriority="39"/>
+    <w:lsdException w:name="toc 7" w:uiPriority="39"/>
+    <w:lsdException w:name="toc 8" w:uiPriority="39"/>
+    <w:lsdException w:name="toc 9" w:uiPriority="39"/>
+    <w:lsdException w:name="caption" w:uiPriority="35" w:qFormat="1"/>
+    <w:lsdException w:name="Title" w:semiHidden="0" w:uiPriority="10" w:unhideWhenUsed="0" w:qFormat="1"/>
+    <w:lsdException w:name="Default Paragraph Font" w:uiPriority="1"/>
+    <w:lsdException w:name="Subtitle" w:semiHidden="0" w:uiPriority="11" w:unhideWhenUsed="0" w:qFormat="1"/>
+    <w:lsdException w:name="Strong" w:semiHidden="0" w:uiPriority="22" w:unhideWhenUsed="0" w:qFormat="1"/>
+    <w:lsdException w:name="Emphasis" w:semiHidden="0" w:uiPriority="20" w:unhideWhenUsed="0" w:qFormat="1"/>
+    <w:lsdException w:name="Table Grid" w:semiHidden="0" w:uiPriority="59" w:unhideWhenUsed="0"/>
+    <w:lsdException w:name="Placeholder Text" w:unhideWhenUsed="0"/>
+    <w:lsdException w:name="No Spacing" w:semiHidden="0" w:uiPriority="1" w:unhideWhenUsed="0" w:qFormat="1"/>
+    <w:lsdException w:name="Light Shading" w:semiHidden="0" w:uiPriority="60" w:unhideWhenUsed="0"/>
+    <w:lsdException w:name="Light List" w:semiHidden="0" w:uiPriority="61" w:unhideWhenUsed="0"/>
+    <w:lsdException w:name="Light Grid" w:semiHidden="0" w:uiPriority="62" w:unhideWhenUsed="0"/>
+    <w:lsdException w:name="Medium Shading 1" w:semiHidden="0" w:uiPriority="63" w:unhideWhenUsed="0"/>
+    <w:lsdException w:name="Medium Shading 2" w:semiHidden="0" w:uiPriority="64" w:unhideWhenUsed="0"/>
+    <w:lsdException w:name="Medium List 1" w:semiHidden="0" w:uiPriority="65" w:unhideWhenUsed="0"/>
+    <w:lsdException w:name="Medium List 2" w:semiHidden="0" w:uiPriority="66" w:unhideWhenUsed="0"/>
+    <w:lsdException w:name="Medium Grid 1" w:semiHidden="0" w:uiPriority="67" w:unhideWhenUsed="0"/>
+    <w:lsdException w:name="Medium Grid 2" w:semiHidden="0" w:uiPriority="68" w:unhideWhenUsed="0"/>
+    <w:lsdException w:name="Medium Grid 3" w:semiHidden="0" w:uiPriority="69" w:unhideWhenUsed="0"/>
+    <w:lsdException w:name="Dark List" w:semiHidden="0" w:uiPriority="70" w:unhideWhenUsed="0"/>
+    <w:lsdException w:name="Colorful Shading" w:semiHidden="0" w:uiPriority="71" w:unhideWhenUsed="0"/>
+    <w:lsdException w:name="Colorful List" w:semiHidden="0" w:uiPriority="72" w:unhideWhenUsed="0"/>
+    <w:lsdException w:name="Colorful Grid" w:semiHidden="0" w:uiPriority="73" w:unhideWhenUsed="0"/>
+    <w:lsdException w:name="Light Shading Accent 1" w:semiHidden="0" w:uiPriority="60" w:unhideWhenUsed="0"/>
+    <w:lsdException w:name="Light List Accent 1" w:semiHidden="0" w:uiPriority="61" w:unhideWhenUsed="0"/>
+    <w:lsdException w:name="Light Grid Accent 1" w:semiHidden="0" w:uiPriority="62" w:unhideWhenUsed="0"/>
+    <w:lsdException w:name="Medium Shading 1 Accent 1" w:semiHidden="0" w:uiPriority="63" w:unhideWhenUsed="0"/>
+    <w:lsdException w:name="Medium Shading 2 Accent 1" w:semiHidden="0" w:uiPriority="64" w:unhideWhenUsed="0"/>
+    <w:lsdException w:name="Medium List 1 Accent 1" w:semiHidden="0" w:uiPriority="65" w:unhideWhenUsed="0"/>
+    <w:lsdException w:name="Revision" w:unhideWhenUsed="0"/>
+    <w:lsdException w:name="List Paragraph" w:semiHidden="0" w:uiPriority="34" w:unhideWhenUsed="0" w:qFormat="1"/>
+    <w:lsdException w:name="Quote" w:semiHidden="0" w:uiPriority="29" w:unhideWhenUsed="0" w:qFormat="1"/>
+    <w:lsdException w:name="Intense Quote" w:semiHidden="0" w:uiPriority="30" w:unhideWhenUsed="0" w:qFormat="1"/>
+    <w:lsdException w:name="Medium List 2 Accent 1" w:semiHidden="0" w:uiPriority="66" w:unhideWhenUsed="0"/>
+    <w:lsdException w:name="Medium Grid 1 Accent 1" w:semiHidden="0" w:uiPriority="67" w:unhideWhenUsed="0"/>
+    <w:lsdException w:name="Medium Grid 2 Accent 1" w:semiHidden="0" w:uiPriority="68" w:unhideWhenUsed="0"/>
+    <w:lsdException w:name="Medium Grid 3 Accent 1" w:semiHidden="0" w:uiPriority="69" w:unhideWhenUsed="0"/>
+    <w:lsdException w:name="Dark List Accent 1" w:semiHidden="0" w:uiPriority="70" w:unhideWhenUsed="0"/>
+    <w:lsdException w:name="Colorful Shading Accent 1" w:semiHidden="0" w:uiPriority="71" w:unhideWhenUsed="0"/>
+    <w:lsdException w:name="Colorful List Accent 1" w:semiHidden="0" w:uiPriority="72" w:unhideWhenUsed="0"/>
+    <w:lsdException w:name="Colorful Grid Accent 1" w:semiHidden="0" w:uiPriority="73" w:unhideWhenUsed="0"/>
+    <w:lsdException w:name="Light Shading Accent 2" w:semiHidden="0" w:uiPriority="60" w:unhideWhenUsed="0"/>
+    <w:lsdException w:name="Light List Accent 2" w:semiHidden="0" w:uiPriority="61" w:unhideWhenUsed="0"/>
+    <w:lsdException w:name="Light Grid Accent 2" w:semiHidden="0" w:uiPriority="62" w:unhideWhenUsed="0"/>
+    <w:lsdException w:name="Medium Shading 1 Accent 2" w:semiHidden="0" w:uiPriority="63" w:unhideWhenUsed="0"/>
+    <w:lsdException w:name="Medium Shading 2 Accent 2" w:semiHidden="0" w:uiPriority="64" w:unhideWhenUsed="0"/>
+    <w:lsdException w:name="Medium List 1 Accent 2" w:semiHidden="0" w:uiPriority="65" w:unhideWhenUsed="0"/>
+    <w:lsdException w:name="Medium List 2 Accent 2" w:semiHidden="0" w:uiPriority="66" w:unhideWhenUsed="0"/>
+    <w:lsdException w:name="Medium Grid 1 Accent 2" w:semiHidden="0" w:uiPriority="67" w:unhideWhenUsed="0"/>
+    <w:lsdException w:name="Medium Grid 2 Accent 2" w:semiHidden="0" w:uiPriority="68" w:unhideWhenUsed="0"/>
+    <w:lsdException w:name="Medium Grid 3 Accent 2" w:semiHidden="0" w:uiPriority="69" w:unhideWhenUsed="0"/>
+    <w:lsdException w:name="Dark List Accent 2" w:semiHidden="0" w:uiPriority="70" w:unhideWhenUsed="0"/>
+    <w:lsdException w:name="Colorful Shading Accent 2" w:semiHidden="0" w:uiPriority="71" w:unhideWhenUsed="0"/>
+    <w:lsdException w:name="Colorful List Accent 2" w:semiHidden="0" w:uiPriority="72" w:unhideWhenUsed="0"/>
+    <w:lsdException w:name="Colorful Grid Accent 2" w:semiHidden="0" w:uiPriority="73" w:unhideWhenUsed="0"/>
+    <w:lsdException w:name="Light Shading Accent 3" w:semiHidden="0" w:uiPriority="60" w:unhideWhenUsed="0"/>
+    <w:lsdException w:name="Light List Accent 3" w:semiHidden="0" w:uiPriority="61" w:unhideWhenUsed="0"/>
+    <w:lsdException w:name="Light Grid Accent 3" w:semiHidden="0" w:uiPriority="62" w:unhideWhenUsed="0"/>
+    <w:lsdException w:name="Medium Shading 1 Accent 3" w:semiHidden="0" w:uiPriority="63" w:unhideWhenUsed="0"/>
+    <w:lsdException w:name="Medium Shading 2 Accent 3" w:semiHidden="0" w:uiPriority="64" w:unhideWhenUsed="0"/>
+    <w:lsdException w:name="Medium List 1 Accent 3" w:semiHidden="0" w:uiPriority="65" w:unhideWhenUsed="0"/>
+    <w:lsdException w:name="Medium List 2 Accent 3" w:semiHidden="0" w:uiPriority="66" w:unhideWhenUsed="0"/>
+    <w:lsdException w:name="Medium Grid 1 Accent 3" w:semiHidden="0" w:uiPriority="67" w:unhideWhenUsed="0"/>
+    <w:lsdException w:name="Medium Grid 2 Accent 3" w:semiHidden="0" w:uiPriority="68" w:unhideWhenUsed="0"/>
+    <w:lsdException w:name="Medium Grid 3 Accent 3" w:semiHidden="0" w:uiPriority="69" w:unhideWhenUsed="0"/>
+    <w:lsdException w:name="Dark List Accent 3" w:semiHidden="0" w:uiPriority="70" w:unhideWhenUsed="0"/>
+    <w:lsdException w:name="Colorful Shading Accent 3" w:semiHidden="0" w:uiPriority="71" w:unhideWhenUsed="0"/>
+    <w:lsdException w:name="Colorful List Accent 3" w:semiHidden="0" w:uiPriority="72" w:unhideWhenUsed="0"/>
+    <w:lsdException w:name="Colorful Grid Accent 3" w:semiHidden="0" w:uiPriority="73" w:unhideWhenUsed="0"/>
+    <w:lsdException w:name="Light Shading Accent 4" w:semiHidden="0" w:uiPriority="60" w:unhideWhenUsed="0"/>
+    <w:lsdException w:name="Light List Accent 4" w:semiHidden="0" w:uiPriority="61" w:unhideWhenUsed="0"/>
+    <w:lsdException w:name="Light Grid Accent 4" w:semiHidden="0" w:uiPriority="62" w:unhideWhenUsed="0"/>
+    <w:lsdException w:name="Medium Shading 1 Accent 4" w:semiHidden="0" w:uiPriority="63" w:unhideWhenUsed="0"/>
+    <w:lsdException w:name="Medium Shading 2 Accent 4" w:semiHidden="0" w:uiPriority="64" w:unhideWhenUsed="0"/>
+    <w:lsdException w:name="Medium List 1 Accent 4" w:semiHidden="0" w:uiPriority="65" w:unhideWhenUsed="0"/>
+    <w:lsdException w:name="Medium List 2 Accent 4" w:semiHidden="0" w:uiPriority="66" w:unhideWhenUsed="0"/>
+    <w:lsdException w:name="Medium Grid 1 Accent 4" w:semiHidden="0" w:uiPriority="67" w:unhideWhenUsed="0"/>
+    <w:lsdException w:name="Medium Grid 2 Accent 4" w:semiHidden="0" w:uiPriority="68" w:unhideWhenUsed="0"/>
+    <w:lsdException w:name="Medium Grid 3 Accent 4" w:semiHidden="0" w:uiPriority="69" w:unhideWhenUsed="0"/>
+    <w:lsdException w:name="Dark List Accent 4" w:semiHidden="0" w:uiPriority="70" w:unhideWhenUsed="0"/>
+    <w:lsdException w:name="Colorful Shading Accent 4" w:semiHidden="0" w:uiPriority="71" w:unhideWhenUsed="0"/>
+    <w:lsdException w:name="Colorful List Accent 4" w:semiHidden="0" w:uiPriority="72" w:unhideWhenUsed="0"/>
+    <w:lsdException w:name="Colorful Grid Accent 4" w:semiHidden="0" w:uiPriority="73" w:unhideWhenUsed="0"/>
+    <w:lsdException w:name="Light Shading Accent 5" w:semiHidden="0" w:uiPriority="60" w:unhideWhenUsed="0"/>
+    <w:lsdException w:name="Light List Accent 5" w:semiHidden="0" w:uiPriority="61" w:unhideWhenUsed="0"/>
+    <w:lsdException w:name="Light Grid Accent 5" w:semiHidden="0" w:uiPriority="62" w:unhideWhenUsed="0"/>
+    <w:lsdException w:name="Medium Shading 1 Accent 5" w:semiHidden="0" w:uiPriority="63" w:unhideWhenUsed="0"/>
+    <w:lsdException w:name="Medium Shading 2 Accent 5" w:semiHidden="0" w:uiPriority="64" w:unhideWhenUsed="0"/>
+    <w:lsdException w:name="Medium List 1 Accent 5" w:semiHidden="0" w:uiPriority="65" w:unhideWhenUsed="0"/>
+    <w:lsdException w:name="Medium List 2 Accent 5" w:semiHidden="0" w:uiPriority="66" w:unhideWhenUsed="0"/>
+    <w:lsdException w:name="Medium Grid 1 Accent 5" w:semiHidden="0" w:uiPriority="67" w:unhideWhenUsed="0"/>
+    <w:lsdException w:name="Medium Grid 2 Accent 5" w:semiHidden="0" w:uiPriority="68" w:unhideWhenUsed="0"/>
+    <w:lsdException w:name="Medium Grid 3 Accent 5" w:semiHidden="0" w:uiPriority="69" w:unhideWhenUsed="0"/>
+    <w:lsdException w:name="Dark List Accent 5" w:semiHidden="0" w:uiPriority="70" w:unhideWhenUsed="0"/>
+    <w:lsdException w:name="Colorful Shading Accent 5" w:semiHidden="0" w:uiPriority="71" w:unhideWhenUsed="0"/>
+    <w:lsdException w:name="Colorful List Accent 5" w:semiHidden="0" w:uiPriority="72" w:unhideWhenUsed="0"/>
+    <w:lsdException w:name="Colorful Grid Accent 5" w:semiHidden="0" w:uiPriority="73" w:unhideWhenUsed="0"/>
+    <w:lsdException w:name="Light Shading Accent 6" w:semiHidden="0" w:uiPriority="60" w:unhideWhenUsed="0"/>
+    <w:lsdException w:name="Light List Accent 6" w:semiHidden="0" w:uiPriority="61" w:unhideWhenUsed="0"/>
+    <w:lsdException w:name="Light Grid Accent 6" w:semiHidden="0" w:uiPriority="62" w:unhideWhenUsed="0"/>
+    <w:lsdException w:name="Medium Shading 1 Accent 6" w:semiHidden="0" w:uiPriority="63" w:unhideWhenUsed="0"/>
+    <w:lsdException w:name="Medium Shading 2 Accent 6" w:semiHidden="0" w:uiPriority="64" w:unhideWhenUsed="0"/>
+    <w:lsdException w:name="Medium List 1 Accent 6" w:semiHidden="0" w:uiPriority="65" w:unhideWhenUsed="0"/>
+    <w:lsdException w:name="Medium List 2 Accent 6" w:semiHidden="0" w:uiPriority="66" w:unhideWhenUsed="0"/>
+    <w:lsdException w:name="Medium Grid 1 Accent 6" w:semiHidden="0" w:uiPriority="67" w:unhideWhenUsed="0"/>
+    <w:lsdException w:name="Medium Grid 2 Accent 6" w:semiHidden="0" w:uiPriority="68" w:unhideWhenUsed="0"/>
+    <w:lsdException w:name="Medium Grid 3 Accent 6" w:semiHidden="0" w:uiPriority="69" w:unhideWhenUsed="0"/>
+    <w:lsdException w:name="Dark List Accent 6" w:semiHidden="0" w:uiPriority="70" w:unhideWhenUsed="0"/>
+    <w:lsdException w:name="Colorful Shading Accent 6" w:semiHidden="0" w:uiPriority="71" w:unhideWhenUsed="0"/>
+    <w:lsdException w:name="Colorful List Accent 6" w:semiHidden="0" w:uiPriority="72" w:unhideWhenUsed="0"/>
+    <w:lsdException w:name="Colorful Grid Accent 6" w:semiHidden="0" w:uiPriority="73" w:unhideWhenUsed="0"/>
+    <w:lsdException w:name="Subtle Emphasis" w:semiHidden="0" w:uiPriority="19" w:unhideWhenUsed="0" w:qFormat="1"/>
+    <w:lsdException w:name="Intense Emphasis" w:semiHidden="0" w:uiPriority="21" w:unhideWhenUsed="0" w:qFormat="1"/>
+    <w:lsdException w:name="Subtle Reference" w:semiHidden="0" w:uiPriority="31" w:unhideWhenUsed="0" w:qFormat="1"/>
+    <w:lsdException w:name="Intense Reference" w:semiHidden="0" w:uiPriority="32" w:unhideWhenUsed="0" w:qFormat="1"/>
+    <w:lsdException w:name="Book Title" w:semiHidden="0" w:uiPriority="33" w:unhideWhenUsed="0" w:qFormat="1"/>
+    <w:lsdException w:name="Bibliography" w:uiPriority="37"/>
+    <w:lsdException w:name="TOC Heading" w:uiPriority="39" w:qFormat="1"/>
+  </w:latentStyles>
+  <w:style w:type="paragraph" w:default="1" w:styleId="Normal">
+    <w:name w:val="Normal"/>
+    <w:qFormat/>
+  </w:style>
+  <w:style w:type="character" w:default="1" w:styleId="DefaultParagraphFont">
+    <w:name w:val="Default Paragraph Font"/>
+    <w:uiPriority w:val="1"/>
+    <w:semiHidden/>
+    <w:unhideWhenUsed/>
+  </w:style>
+  <w:style w:type="table" w:default="1" w:styleId="TableNormal">
+    <w:name w:val="Normal Table"/>
+    <w:uiPriority w:val="99"/>
+    <w:semiHidden/>
+    <w:unhideWhenUsed/>
+    <w:tblPr>
+      <w:tblInd w:w="0" w:type="dxa"/>
+      <w:tblCellMar>
+        <w:top w:w="0" w:type="dxa"/>
+        <w:left w:w="108" w:type="dxa"/>
+        <w:bottom w:w="0" w:type="dxa"/>
+        <w:right w:w="108" w:type="dxa"/>
+      </w:tblCellMar>
+    </w:tblPr>
+  </w:style>
+  <w:style w:type="numbering" w:default="1" w:styleId="NoList">
+    <w:name w:val="No List"/>
+    <w:uiPriority w:val="99"/>
+    <w:semiHidden/>
+    <w:unhideWhenUsed/>
   </w:style>
 </w:styles>
 </file>

</xml_diff>